<commit_message>
com relatario e slide
</commit_message>
<xml_diff>
--- a/MLP20182/relatorio/Relatorio MLP - Rodrigo Pumar e Bruno Pedrazza.docx
+++ b/MLP20182/relatorio/Relatorio MLP - Rodrigo Pumar e Bruno Pedrazza.docx
@@ -73,15 +73,7 @@
           <w:sz w:val="28"/>
           <w:szCs w:val="28"/>
         </w:rPr>
-        <w:t xml:space="preserve">Relatório </w:t>
-      </w:r>
-      <w:r>
-        <w:rPr>
-          <w:b/>
-          <w:sz w:val="28"/>
-          <w:szCs w:val="28"/>
-        </w:rPr>
-        <w:t xml:space="preserve">– Trabalho 1 – </w:t>
+        <w:t xml:space="preserve">Relatório – Trabalho 1 – </w:t>
       </w:r>
       <w:proofErr w:type="spellStart"/>
       <w:r>
@@ -190,11 +182,6 @@
       <w:proofErr w:type="spellEnd"/>
     </w:p>
     <w:p>
-      <w:r>
-        <w:t>Introdução, Definição do Problema com exemplos, Metodologia (Algoritmo, Descrição de como o programa deve ser executado com exemplos, o que foi feito, o que cada componente do grupo fez, função heurística considerada, métodos utilizados e porque etc.), Resultados (com a comparação do tempo e da qualidade da solução entre os métodos de busca implementados e a BKS) com análise dos resultados encontrados, Conclusão.</w:t>
-      </w:r>
-    </w:p>
-    <w:p>
       <w:pPr>
         <w:pStyle w:val="ListParagraph"/>
         <w:numPr>
@@ -305,6 +292,9 @@
       <w:r>
         <w:t>Implementação</w:t>
       </w:r>
+      <w:r>
+        <w:t xml:space="preserve"> e entrega</w:t>
+      </w:r>
     </w:p>
     <w:p>
       <w:pPr>
@@ -338,8 +328,28 @@
       <w:r>
         <w:t>.</w:t>
       </w:r>
-      <w:bookmarkStart w:id="0" w:name="_GoBack"/>
-      <w:bookmarkEnd w:id="0"/>
+    </w:p>
+    <w:p>
+      <w:pPr>
+        <w:ind w:firstLine="360"/>
+      </w:pPr>
+      <w:r>
+        <w:t>A entrega foi feita zipando o projeto do eclipse.</w:t>
+      </w:r>
+    </w:p>
+    <w:p>
+      <w:pPr>
+        <w:ind w:firstLine="360"/>
+      </w:pPr>
+      <w:r>
+        <w:t xml:space="preserve">O </w:t>
+      </w:r>
+      <w:r>
+        <w:t xml:space="preserve">zip entregado, deve ser extraído e aberto o projeto pelo eclipse. O projeto já </w:t>
+      </w:r>
+      <w:r>
+        <w:t>possui as instancias nos locais certos para a execução do código fonte.</w:t>
+      </w:r>
     </w:p>
     <w:p>
       <w:pPr>
@@ -359,10 +369,7 @@
         <w:ind w:left="360"/>
       </w:pPr>
       <w:r>
-        <w:t>Para solução do problema, foi implementado dois algoritmos</w:t>
-      </w:r>
-      <w:r>
-        <w:t>:</w:t>
+        <w:t>Para solução do problema, foi implementado dois algoritmos:</w:t>
       </w:r>
     </w:p>
     <w:p>
@@ -379,7 +386,13 @@
       </w:r>
       <w:proofErr w:type="spellEnd"/>
       <w:r>
-        <w:t xml:space="preserve"> adaptado para latência</w:t>
+        <w:t xml:space="preserve"> adaptado para </w:t>
+      </w:r>
+      <w:r>
+        <w:t xml:space="preserve">contabilizar </w:t>
+      </w:r>
+      <w:r>
+        <w:t>latência</w:t>
       </w:r>
     </w:p>
     <w:p>
@@ -417,6 +430,14 @@
       </w:r>
       <w:r>
         <w:t xml:space="preserve"> de guardar a latência de cada nó visitado, durante sua visita.</w:t>
+      </w:r>
+    </w:p>
+    <w:p>
+      <w:pPr>
+        <w:ind w:firstLine="360"/>
+      </w:pPr>
+      <w:r>
+        <w:t>Pela natureza do algoritmo guloso, o percurso guloso foi sempre o mesmo devido a previsibilidade de andar sempre para o nó mais próximo.</w:t>
       </w:r>
     </w:p>
     <w:p>
@@ -587,6 +608,7 @@
         <w:ind w:firstLine="360"/>
       </w:pPr>
       <w:r>
+        <w:lastRenderedPageBreak/>
         <w:t xml:space="preserve">A função heurística considerada foi </w:t>
       </w:r>
       <w:r>
@@ -605,13 +627,7 @@
         <w:t xml:space="preserve"> alcançável</w:t>
       </w:r>
       <w:r>
-        <w:t xml:space="preserve"> (</w:t>
-      </w:r>
-      <w:r>
-        <w:t>OPT/BKS</w:t>
-      </w:r>
-      <w:r>
-        <w:t>)</w:t>
+        <w:t xml:space="preserve"> (OPT/BKS)</w:t>
       </w:r>
       <w:r>
         <w:t>, pois normalmente em problemas reais não saberíamos</w:t>
@@ -625,6 +641,1124 @@
       <w:r>
         <w:t>PT/BKS na função heurística.</w:t>
       </w:r>
+    </w:p>
+    <w:p>
+      <w:pPr>
+        <w:ind w:firstLine="360"/>
+      </w:pPr>
+      <w:r>
+        <w:t xml:space="preserve">A seleção dos pais que iriam procriar foi implementada </w:t>
+      </w:r>
+      <w:r>
+        <w:t xml:space="preserve">ordenando os melhores pais, </w:t>
+      </w:r>
+      <w:r>
+        <w:t>e</w:t>
+      </w:r>
+      <w:r>
+        <w:t xml:space="preserve"> sempre pegando </w:t>
+      </w:r>
+      <w:r>
+        <w:t xml:space="preserve">os </w:t>
+      </w:r>
+      <w:r>
+        <w:t>X</w:t>
+      </w:r>
+      <w:r>
+        <w:t xml:space="preserve"> melhores pais</w:t>
+      </w:r>
+      <w:r>
+        <w:t>, porem como foi aprendido em aula que</w:t>
+      </w:r>
+      <w:r>
+        <w:t xml:space="preserve"> é bom ter pais não </w:t>
+      </w:r>
+      <w:r>
+        <w:t>necessariamente</w:t>
+      </w:r>
+      <w:r>
+        <w:t xml:space="preserve"> bons, foi adicionado</w:t>
+      </w:r>
+      <w:r>
+        <w:t xml:space="preserve"> a listagem de pais Y</w:t>
+      </w:r>
+      <w:r>
+        <w:t xml:space="preserve"> filhos</w:t>
+      </w:r>
+      <w:r>
+        <w:t xml:space="preserve"> com índice </w:t>
+      </w:r>
+      <w:r>
+        <w:t>que não estavam entre esses melhores pais,</w:t>
+      </w:r>
+      <w:r>
+        <w:t xml:space="preserve"> </w:t>
+      </w:r>
+      <w:r>
+        <w:t>assim adicionando sempre um numero</w:t>
+      </w:r>
+      <w:r>
+        <w:t xml:space="preserve"> fixo de filhos não ótimos e assim mantendo a variabilidade nos indivíduos</w:t>
+      </w:r>
+      <w:r>
+        <w:t xml:space="preserve"> em cada geração</w:t>
+      </w:r>
+      <w:r>
+        <w:t xml:space="preserve"> de maneira bem simples.</w:t>
+      </w:r>
+    </w:p>
+    <w:p>
+      <w:pPr>
+        <w:pStyle w:val="ListParagraph"/>
+        <w:numPr>
+          <w:ilvl w:val="0"/>
+          <w:numId w:val="1"/>
+        </w:numPr>
+      </w:pPr>
+      <w:r>
+        <w:t>Resultados</w:t>
+      </w:r>
+    </w:p>
+    <w:tbl>
+      <w:tblPr>
+        <w:tblStyle w:val="TableGrid"/>
+        <w:tblW w:w="0" w:type="auto"/>
+        <w:tblInd w:w="360" w:type="dxa"/>
+        <w:tblLook w:val="04A0" w:firstRow="1" w:lastRow="0" w:firstColumn="1" w:lastColumn="0" w:noHBand="0" w:noVBand="1"/>
+      </w:tblPr>
+      <w:tblGrid>
+        <w:gridCol w:w="1160"/>
+        <w:gridCol w:w="1566"/>
+        <w:gridCol w:w="962"/>
+        <w:gridCol w:w="1054"/>
+        <w:gridCol w:w="1053"/>
+        <w:gridCol w:w="1054"/>
+        <w:gridCol w:w="1807"/>
+      </w:tblGrid>
+      <w:tr>
+        <w:trPr>
+          <w:trHeight w:val="208"/>
+        </w:trPr>
+        <w:tc>
+          <w:tcPr>
+            <w:tcW w:w="1160" w:type="dxa"/>
+            <w:vMerge w:val="restart"/>
+          </w:tcPr>
+          <w:p>
+            <w:pPr>
+              <w:pStyle w:val="ListParagraph"/>
+              <w:ind w:left="0"/>
+            </w:pPr>
+            <w:r>
+              <w:t>Instancia</w:t>
+            </w:r>
+          </w:p>
+        </w:tc>
+        <w:tc>
+          <w:tcPr>
+            <w:tcW w:w="2528" w:type="dxa"/>
+            <w:gridSpan w:val="2"/>
+          </w:tcPr>
+          <w:p>
+            <w:pPr>
+              <w:pStyle w:val="ListParagraph"/>
+              <w:ind w:left="0"/>
+            </w:pPr>
+            <w:r>
+              <w:t>BKS/OPT</w:t>
+            </w:r>
+          </w:p>
+        </w:tc>
+        <w:tc>
+          <w:tcPr>
+            <w:tcW w:w="2107" w:type="dxa"/>
+            <w:gridSpan w:val="2"/>
+          </w:tcPr>
+          <w:p>
+            <w:pPr>
+              <w:pStyle w:val="ListParagraph"/>
+              <w:ind w:left="0"/>
+            </w:pPr>
+            <w:r>
+              <w:t>Nossa Solução Algoritmo Genético</w:t>
+            </w:r>
+          </w:p>
+          <w:p>
+            <w:pPr>
+              <w:pStyle w:val="ListParagraph"/>
+              <w:ind w:left="0"/>
+            </w:pPr>
+            <w:r>
+              <w:t xml:space="preserve">(40 gerações) </w:t>
+            </w:r>
+          </w:p>
+        </w:tc>
+        <w:tc>
+          <w:tcPr>
+            <w:tcW w:w="2861" w:type="dxa"/>
+            <w:gridSpan w:val="2"/>
+          </w:tcPr>
+          <w:p>
+            <w:pPr>
+              <w:pStyle w:val="ListParagraph"/>
+              <w:ind w:left="0"/>
+            </w:pPr>
+            <w:r>
+              <w:t xml:space="preserve">Nosso </w:t>
+            </w:r>
+            <w:r>
+              <w:t xml:space="preserve">Guloso </w:t>
+            </w:r>
+            <w:proofErr w:type="spellStart"/>
+            <w:r>
+              <w:t>Dijkstra's</w:t>
+            </w:r>
+            <w:proofErr w:type="spellEnd"/>
+          </w:p>
+        </w:tc>
+      </w:tr>
+      <w:tr>
+        <w:trPr>
+          <w:trHeight w:val="207"/>
+        </w:trPr>
+        <w:tc>
+          <w:tcPr>
+            <w:tcW w:w="1160" w:type="dxa"/>
+            <w:vMerge/>
+          </w:tcPr>
+          <w:p>
+            <w:pPr>
+              <w:pStyle w:val="ListParagraph"/>
+              <w:ind w:left="0"/>
+            </w:pPr>
+          </w:p>
+        </w:tc>
+        <w:tc>
+          <w:tcPr>
+            <w:tcW w:w="1566" w:type="dxa"/>
+          </w:tcPr>
+          <w:p>
+            <w:pPr>
+              <w:pStyle w:val="ListParagraph"/>
+              <w:ind w:left="0"/>
+            </w:pPr>
+            <w:r>
+              <w:t>Tempo de execução</w:t>
+            </w:r>
+            <w:r>
+              <w:t xml:space="preserve"> </w:t>
+            </w:r>
+            <w:r>
+              <w:t>(</w:t>
+            </w:r>
+            <w:proofErr w:type="spellStart"/>
+            <w:r>
+              <w:t>ms</w:t>
+            </w:r>
+            <w:proofErr w:type="spellEnd"/>
+            <w:r>
+              <w:t xml:space="preserve">) </w:t>
+            </w:r>
+            <w:r>
+              <w:t>(</w:t>
+            </w:r>
+            <w:proofErr w:type="spellStart"/>
+            <w:r>
+              <w:t>paper</w:t>
+            </w:r>
+            <w:proofErr w:type="spellEnd"/>
+            <w:r>
+              <w:t>)</w:t>
+            </w:r>
+          </w:p>
+        </w:tc>
+        <w:tc>
+          <w:tcPr>
+            <w:tcW w:w="962" w:type="dxa"/>
+          </w:tcPr>
+          <w:p>
+            <w:pPr>
+              <w:pStyle w:val="ListParagraph"/>
+              <w:ind w:left="0"/>
+            </w:pPr>
+            <w:r>
+              <w:t>Latência</w:t>
+            </w:r>
+          </w:p>
+          <w:p>
+            <w:pPr>
+              <w:pStyle w:val="ListParagraph"/>
+              <w:ind w:left="0"/>
+            </w:pPr>
+            <w:r>
+              <w:t>Total</w:t>
+            </w:r>
+          </w:p>
+        </w:tc>
+        <w:tc>
+          <w:tcPr>
+            <w:tcW w:w="1054" w:type="dxa"/>
+          </w:tcPr>
+          <w:p>
+            <w:pPr>
+              <w:pStyle w:val="ListParagraph"/>
+              <w:ind w:left="0"/>
+            </w:pPr>
+            <w:r>
+              <w:t xml:space="preserve">Tempo de </w:t>
+            </w:r>
+            <w:r>
+              <w:t>execução</w:t>
+            </w:r>
+          </w:p>
+          <w:p>
+            <w:pPr>
+              <w:pStyle w:val="ListParagraph"/>
+              <w:ind w:left="0"/>
+            </w:pPr>
+            <w:r>
+              <w:t>(</w:t>
+            </w:r>
+            <w:proofErr w:type="spellStart"/>
+            <w:r>
+              <w:t>ms</w:t>
+            </w:r>
+            <w:proofErr w:type="spellEnd"/>
+            <w:r>
+              <w:t>)</w:t>
+            </w:r>
+          </w:p>
+        </w:tc>
+        <w:tc>
+          <w:tcPr>
+            <w:tcW w:w="1053" w:type="dxa"/>
+          </w:tcPr>
+          <w:p>
+            <w:pPr>
+              <w:pStyle w:val="ListParagraph"/>
+              <w:ind w:left="0"/>
+            </w:pPr>
+            <w:r>
+              <w:t>Latência</w:t>
+            </w:r>
+          </w:p>
+          <w:p>
+            <w:pPr>
+              <w:pStyle w:val="ListParagraph"/>
+              <w:ind w:left="0"/>
+            </w:pPr>
+            <w:r>
+              <w:t>Total</w:t>
+            </w:r>
+          </w:p>
+        </w:tc>
+        <w:tc>
+          <w:tcPr>
+            <w:tcW w:w="1054" w:type="dxa"/>
+          </w:tcPr>
+          <w:p>
+            <w:pPr>
+              <w:pStyle w:val="ListParagraph"/>
+              <w:ind w:left="0"/>
+            </w:pPr>
+            <w:r>
+              <w:t>Tempo de execução</w:t>
+            </w:r>
+          </w:p>
+          <w:p>
+            <w:pPr>
+              <w:pStyle w:val="ListParagraph"/>
+              <w:ind w:left="0"/>
+            </w:pPr>
+            <w:r>
+              <w:t>(</w:t>
+            </w:r>
+            <w:proofErr w:type="spellStart"/>
+            <w:r>
+              <w:t>ms</w:t>
+            </w:r>
+            <w:proofErr w:type="spellEnd"/>
+            <w:r>
+              <w:t>)</w:t>
+            </w:r>
+          </w:p>
+        </w:tc>
+        <w:tc>
+          <w:tcPr>
+            <w:tcW w:w="1807" w:type="dxa"/>
+          </w:tcPr>
+          <w:p>
+            <w:pPr>
+              <w:pStyle w:val="ListParagraph"/>
+              <w:ind w:left="0"/>
+            </w:pPr>
+            <w:r>
+              <w:t>Latência</w:t>
+            </w:r>
+          </w:p>
+          <w:p>
+            <w:pPr>
+              <w:pStyle w:val="ListParagraph"/>
+              <w:ind w:left="0"/>
+            </w:pPr>
+            <w:r>
+              <w:t>Total</w:t>
+            </w:r>
+          </w:p>
+        </w:tc>
+      </w:tr>
+      <w:tr>
+        <w:trPr>
+          <w:trHeight w:val="207"/>
+        </w:trPr>
+        <w:tc>
+          <w:tcPr>
+            <w:tcW w:w="1160" w:type="dxa"/>
+          </w:tcPr>
+          <w:p>
+            <w:pPr>
+              <w:pStyle w:val="ListParagraph"/>
+              <w:ind w:left="0"/>
+            </w:pPr>
+            <w:r>
+              <w:t>brazil58</w:t>
+            </w:r>
+          </w:p>
+        </w:tc>
+        <w:tc>
+          <w:tcPr>
+            <w:tcW w:w="1566" w:type="dxa"/>
+          </w:tcPr>
+          <w:p>
+            <w:pPr>
+              <w:pStyle w:val="ListParagraph"/>
+              <w:ind w:left="0"/>
+            </w:pPr>
+            <w:r>
+              <w:t>55</w:t>
+            </w:r>
+            <w:r>
+              <w:t>0</w:t>
+            </w:r>
+          </w:p>
+        </w:tc>
+        <w:tc>
+          <w:tcPr>
+            <w:tcW w:w="962" w:type="dxa"/>
+          </w:tcPr>
+          <w:p>
+            <w:pPr>
+              <w:pStyle w:val="ListParagraph"/>
+              <w:ind w:left="0"/>
+            </w:pPr>
+            <w:r>
+              <w:t>512361</w:t>
+            </w:r>
+          </w:p>
+        </w:tc>
+        <w:tc>
+          <w:tcPr>
+            <w:tcW w:w="1054" w:type="dxa"/>
+          </w:tcPr>
+          <w:p>
+            <w:pPr>
+              <w:pStyle w:val="ListParagraph"/>
+              <w:ind w:left="0"/>
+            </w:pPr>
+            <w:r>
+              <w:t>308</w:t>
+            </w:r>
+          </w:p>
+        </w:tc>
+        <w:tc>
+          <w:tcPr>
+            <w:tcW w:w="1053" w:type="dxa"/>
+          </w:tcPr>
+          <w:p>
+            <w:pPr>
+              <w:pStyle w:val="ListParagraph"/>
+              <w:ind w:left="0"/>
+            </w:pPr>
+            <w:r>
+              <w:t>592365.0</w:t>
+            </w:r>
+          </w:p>
+        </w:tc>
+        <w:tc>
+          <w:tcPr>
+            <w:tcW w:w="1054" w:type="dxa"/>
+          </w:tcPr>
+          <w:p>
+            <w:pPr>
+              <w:pStyle w:val="ListParagraph"/>
+              <w:ind w:left="0"/>
+            </w:pPr>
+            <w:r>
+              <w:t>3.86</w:t>
+            </w:r>
+          </w:p>
+        </w:tc>
+        <w:tc>
+          <w:tcPr>
+            <w:tcW w:w="1807" w:type="dxa"/>
+          </w:tcPr>
+          <w:p>
+            <w:pPr>
+              <w:pStyle w:val="ListParagraph"/>
+              <w:ind w:left="0"/>
+            </w:pPr>
+            <w:r>
+              <w:t>600705.0</w:t>
+            </w:r>
+          </w:p>
+        </w:tc>
+      </w:tr>
+      <w:tr>
+        <w:trPr>
+          <w:trHeight w:val="207"/>
+        </w:trPr>
+        <w:tc>
+          <w:tcPr>
+            <w:tcW w:w="1160" w:type="dxa"/>
+          </w:tcPr>
+          <w:p>
+            <w:pPr>
+              <w:pStyle w:val="ListParagraph"/>
+              <w:ind w:left="0"/>
+            </w:pPr>
+            <w:r>
+              <w:t>dantzig42</w:t>
+            </w:r>
+          </w:p>
+        </w:tc>
+        <w:tc>
+          <w:tcPr>
+            <w:tcW w:w="1566" w:type="dxa"/>
+          </w:tcPr>
+          <w:p>
+            <w:pPr>
+              <w:pStyle w:val="ListParagraph"/>
+              <w:ind w:left="0"/>
+            </w:pPr>
+            <w:r>
+              <w:t>170</w:t>
+            </w:r>
+          </w:p>
+        </w:tc>
+        <w:tc>
+          <w:tcPr>
+            <w:tcW w:w="962" w:type="dxa"/>
+          </w:tcPr>
+          <w:p>
+            <w:pPr>
+              <w:pStyle w:val="ListParagraph"/>
+              <w:ind w:left="0"/>
+            </w:pPr>
+            <w:r>
+              <w:t>12528</w:t>
+            </w:r>
+          </w:p>
+        </w:tc>
+        <w:tc>
+          <w:tcPr>
+            <w:tcW w:w="1054" w:type="dxa"/>
+          </w:tcPr>
+          <w:p>
+            <w:pPr>
+              <w:pStyle w:val="ListParagraph"/>
+              <w:ind w:left="0"/>
+            </w:pPr>
+            <w:r>
+              <w:t>98</w:t>
+            </w:r>
+          </w:p>
+        </w:tc>
+        <w:tc>
+          <w:tcPr>
+            <w:tcW w:w="1053" w:type="dxa"/>
+          </w:tcPr>
+          <w:p>
+            <w:pPr>
+              <w:pStyle w:val="ListParagraph"/>
+              <w:ind w:left="0"/>
+            </w:pPr>
+            <w:r>
+              <w:t>12967.0</w:t>
+            </w:r>
+          </w:p>
+        </w:tc>
+        <w:tc>
+          <w:tcPr>
+            <w:tcW w:w="1054" w:type="dxa"/>
+          </w:tcPr>
+          <w:p>
+            <w:pPr>
+              <w:pStyle w:val="ListParagraph"/>
+              <w:ind w:left="0"/>
+            </w:pPr>
+            <w:r>
+              <w:t>0.28</w:t>
+            </w:r>
+          </w:p>
+        </w:tc>
+        <w:tc>
+          <w:tcPr>
+            <w:tcW w:w="1807" w:type="dxa"/>
+          </w:tcPr>
+          <w:p>
+            <w:pPr>
+              <w:pStyle w:val="ListParagraph"/>
+              <w:ind w:left="0"/>
+            </w:pPr>
+            <w:r>
+              <w:t>13514.0</w:t>
+            </w:r>
+          </w:p>
+        </w:tc>
+      </w:tr>
+      <w:tr>
+        <w:trPr>
+          <w:trHeight w:val="207"/>
+        </w:trPr>
+        <w:tc>
+          <w:tcPr>
+            <w:tcW w:w="1160" w:type="dxa"/>
+          </w:tcPr>
+          <w:p>
+            <w:pPr>
+              <w:pStyle w:val="ListParagraph"/>
+              <w:ind w:left="0"/>
+            </w:pPr>
+            <w:r>
+              <w:t>gr120</w:t>
+            </w:r>
+          </w:p>
+        </w:tc>
+        <w:tc>
+          <w:tcPr>
+            <w:tcW w:w="1566" w:type="dxa"/>
+          </w:tcPr>
+          <w:p>
+            <w:pPr>
+              <w:pStyle w:val="ListParagraph"/>
+              <w:ind w:left="0"/>
+            </w:pPr>
+            <w:r>
+              <w:t>9540</w:t>
+            </w:r>
+          </w:p>
+        </w:tc>
+        <w:tc>
+          <w:tcPr>
+            <w:tcW w:w="962" w:type="dxa"/>
+          </w:tcPr>
+          <w:p>
+            <w:pPr>
+              <w:pStyle w:val="ListParagraph"/>
+              <w:ind w:left="0"/>
+            </w:pPr>
+            <w:r>
+              <w:t>363454</w:t>
+            </w:r>
+          </w:p>
+        </w:tc>
+        <w:tc>
+          <w:tcPr>
+            <w:tcW w:w="1054" w:type="dxa"/>
+          </w:tcPr>
+          <w:p>
+            <w:pPr>
+              <w:pStyle w:val="ListParagraph"/>
+              <w:ind w:left="0"/>
+            </w:pPr>
+            <w:r>
+              <w:t>190</w:t>
+            </w:r>
+          </w:p>
+        </w:tc>
+        <w:tc>
+          <w:tcPr>
+            <w:tcW w:w="1053" w:type="dxa"/>
+          </w:tcPr>
+          <w:p>
+            <w:pPr>
+              <w:pStyle w:val="ListParagraph"/>
+              <w:ind w:left="0"/>
+            </w:pPr>
+            <w:r>
+              <w:t>389187.0</w:t>
+            </w:r>
+          </w:p>
+        </w:tc>
+        <w:tc>
+          <w:tcPr>
+            <w:tcW w:w="1054" w:type="dxa"/>
+          </w:tcPr>
+          <w:p>
+            <w:pPr>
+              <w:pStyle w:val="ListParagraph"/>
+              <w:ind w:left="0"/>
+            </w:pPr>
+            <w:r>
+              <w:t>1.26</w:t>
+            </w:r>
+          </w:p>
+        </w:tc>
+        <w:tc>
+          <w:tcPr>
+            <w:tcW w:w="1807" w:type="dxa"/>
+          </w:tcPr>
+          <w:p>
+            <w:pPr>
+              <w:pStyle w:val="ListParagraph"/>
+              <w:ind w:left="0"/>
+            </w:pPr>
+            <w:r>
+              <w:t>390569.0</w:t>
+            </w:r>
+          </w:p>
+        </w:tc>
+      </w:tr>
+      <w:tr>
+        <w:trPr>
+          <w:trHeight w:val="207"/>
+        </w:trPr>
+        <w:tc>
+          <w:tcPr>
+            <w:tcW w:w="1160" w:type="dxa"/>
+          </w:tcPr>
+          <w:p>
+            <w:pPr>
+              <w:pStyle w:val="ListParagraph"/>
+              <w:ind w:left="0"/>
+            </w:pPr>
+            <w:r>
+              <w:t>gr48</w:t>
+            </w:r>
+          </w:p>
+        </w:tc>
+        <w:tc>
+          <w:tcPr>
+            <w:tcW w:w="1566" w:type="dxa"/>
+          </w:tcPr>
+          <w:p>
+            <w:pPr>
+              <w:pStyle w:val="ListParagraph"/>
+              <w:ind w:left="0"/>
+            </w:pPr>
+            <w:r>
+              <w:t>310</w:t>
+            </w:r>
+          </w:p>
+        </w:tc>
+        <w:tc>
+          <w:tcPr>
+            <w:tcW w:w="962" w:type="dxa"/>
+          </w:tcPr>
+          <w:p>
+            <w:pPr>
+              <w:pStyle w:val="ListParagraph"/>
+              <w:ind w:left="0"/>
+            </w:pPr>
+            <w:r>
+              <w:t>102378</w:t>
+            </w:r>
+          </w:p>
+        </w:tc>
+        <w:tc>
+          <w:tcPr>
+            <w:tcW w:w="1054" w:type="dxa"/>
+          </w:tcPr>
+          <w:p>
+            <w:pPr>
+              <w:pStyle w:val="ListParagraph"/>
+              <w:ind w:left="0"/>
+            </w:pPr>
+            <w:r>
+              <w:t>106</w:t>
+            </w:r>
+          </w:p>
+        </w:tc>
+        <w:tc>
+          <w:tcPr>
+            <w:tcW w:w="1053" w:type="dxa"/>
+          </w:tcPr>
+          <w:p>
+            <w:pPr>
+              <w:pStyle w:val="ListParagraph"/>
+              <w:ind w:left="0"/>
+            </w:pPr>
+            <w:r>
+              <w:t>113992.0</w:t>
+            </w:r>
+          </w:p>
+        </w:tc>
+        <w:tc>
+          <w:tcPr>
+            <w:tcW w:w="1054" w:type="dxa"/>
+          </w:tcPr>
+          <w:p>
+            <w:pPr>
+              <w:pStyle w:val="ListParagraph"/>
+              <w:ind w:left="0"/>
+            </w:pPr>
+            <w:r>
+              <w:t>0.23</w:t>
+            </w:r>
+          </w:p>
+        </w:tc>
+        <w:tc>
+          <w:tcPr>
+            <w:tcW w:w="1807" w:type="dxa"/>
+          </w:tcPr>
+          <w:p>
+            <w:pPr>
+              <w:pStyle w:val="ListParagraph"/>
+              <w:ind w:left="0"/>
+            </w:pPr>
+            <w:r>
+              <w:t>113992.0</w:t>
+            </w:r>
+          </w:p>
+        </w:tc>
+      </w:tr>
+      <w:tr>
+        <w:trPr>
+          <w:trHeight w:val="207"/>
+        </w:trPr>
+        <w:tc>
+          <w:tcPr>
+            <w:tcW w:w="1160" w:type="dxa"/>
+          </w:tcPr>
+          <w:p>
+            <w:pPr>
+              <w:pStyle w:val="ListParagraph"/>
+              <w:ind w:left="0"/>
+            </w:pPr>
+            <w:r>
+              <w:t>pa561</w:t>
+            </w:r>
+          </w:p>
+        </w:tc>
+        <w:tc>
+          <w:tcPr>
+            <w:tcW w:w="1566" w:type="dxa"/>
+          </w:tcPr>
+          <w:p>
+            <w:pPr>
+              <w:pStyle w:val="ListParagraph"/>
+              <w:ind w:left="0"/>
+            </w:pPr>
+            <w:r>
+              <w:t>1155320</w:t>
+            </w:r>
+          </w:p>
+        </w:tc>
+        <w:tc>
+          <w:tcPr>
+            <w:tcW w:w="962" w:type="dxa"/>
+          </w:tcPr>
+          <w:p>
+            <w:pPr>
+              <w:pStyle w:val="ListParagraph"/>
+              <w:ind w:left="0"/>
+            </w:pPr>
+            <w:r>
+              <w:t>658870</w:t>
+            </w:r>
+          </w:p>
+        </w:tc>
+        <w:tc>
+          <w:tcPr>
+            <w:tcW w:w="1054" w:type="dxa"/>
+          </w:tcPr>
+          <w:p>
+            <w:pPr>
+              <w:pStyle w:val="ListParagraph"/>
+              <w:ind w:left="0"/>
+            </w:pPr>
+            <w:r>
+              <w:t>779</w:t>
+            </w:r>
+          </w:p>
+        </w:tc>
+        <w:tc>
+          <w:tcPr>
+            <w:tcW w:w="1053" w:type="dxa"/>
+          </w:tcPr>
+          <w:p>
+            <w:pPr>
+              <w:pStyle w:val="ListParagraph"/>
+              <w:ind w:left="0"/>
+            </w:pPr>
+            <w:r>
+              <w:t>779036.0</w:t>
+            </w:r>
+          </w:p>
+        </w:tc>
+        <w:tc>
+          <w:tcPr>
+            <w:tcW w:w="1054" w:type="dxa"/>
+          </w:tcPr>
+          <w:p>
+            <w:pPr>
+              <w:pStyle w:val="ListParagraph"/>
+              <w:ind w:left="0"/>
+            </w:pPr>
+            <w:r>
+              <w:t>15.99</w:t>
+            </w:r>
+          </w:p>
+        </w:tc>
+        <w:tc>
+          <w:tcPr>
+            <w:tcW w:w="1807" w:type="dxa"/>
+          </w:tcPr>
+          <w:p>
+            <w:pPr>
+              <w:pStyle w:val="ListParagraph"/>
+              <w:ind w:left="0"/>
+            </w:pPr>
+            <w:r>
+              <w:t>779400.0</w:t>
+            </w:r>
+          </w:p>
+        </w:tc>
+      </w:tr>
+    </w:tbl>
+    <w:p>
+      <w:pPr>
+        <w:pStyle w:val="ListParagraph"/>
+        <w:ind w:left="360"/>
+      </w:pPr>
+      <w:r>
+        <w:tab/>
+      </w:r>
+    </w:p>
+    <w:p>
+      <w:pPr>
+        <w:pStyle w:val="ListParagraph"/>
+        <w:ind w:left="360" w:firstLine="348"/>
+      </w:pPr>
+      <w:bookmarkStart w:id="0" w:name="_GoBack"/>
+      <w:r>
+        <w:t>O nosso algoritmo genético teve melhoras significativas</w:t>
+      </w:r>
+      <w:r>
+        <w:t xml:space="preserve"> contra o guloso, porem mesmo com o aumento do </w:t>
+      </w:r>
+      <w:r>
+        <w:t>número</w:t>
+      </w:r>
+      <w:r>
+        <w:t xml:space="preserve"> de </w:t>
+      </w:r>
+      <w:r>
+        <w:t>gerações</w:t>
+      </w:r>
+      <w:r>
+        <w:t xml:space="preserve">, </w:t>
+      </w:r>
+      <w:r>
+        <w:t>não</w:t>
+      </w:r>
+      <w:r>
+        <w:t xml:space="preserve"> </w:t>
+      </w:r>
+      <w:r>
+        <w:t>conseguimos nos mover mais perto do</w:t>
+      </w:r>
+      <w:r>
+        <w:t xml:space="preserve"> próximo do</w:t>
+      </w:r>
+      <w:r>
+        <w:t xml:space="preserve"> BKS/OPT</w:t>
+      </w:r>
+      <w:r>
+        <w:t xml:space="preserve"> que justificasse o aumento do tempo de </w:t>
+      </w:r>
+      <w:r>
+        <w:t>execução</w:t>
+      </w:r>
+      <w:r>
+        <w:t>. Não sabemos</w:t>
+      </w:r>
+      <w:r>
+        <w:t xml:space="preserve"> se o </w:t>
+      </w:r>
+      <w:r>
+        <w:t>algoritmo</w:t>
+      </w:r>
+      <w:r>
+        <w:t xml:space="preserve"> funciona perfeitamente para sair de máximos locais, visto não fizemos </w:t>
+      </w:r>
+      <w:r>
+        <w:t>estatística da geração de filhos.</w:t>
+      </w:r>
+    </w:p>
+    <w:bookmarkEnd w:id="0"/>
+    <w:p>
+      <w:pPr>
+        <w:pStyle w:val="ListParagraph"/>
+        <w:numPr>
+          <w:ilvl w:val="0"/>
+          <w:numId w:val="1"/>
+        </w:numPr>
+      </w:pPr>
+      <w:r>
+        <w:t>Dificuldades</w:t>
+      </w:r>
+    </w:p>
+    <w:p>
+      <w:pPr>
+        <w:pStyle w:val="ListParagraph"/>
+        <w:ind w:left="360" w:firstLine="348"/>
+      </w:pPr>
+      <w:r>
+        <w:t xml:space="preserve">Tentamos adaptar o </w:t>
+      </w:r>
+      <w:r>
+        <w:t>algoritmo</w:t>
+      </w:r>
+      <w:r>
+        <w:t xml:space="preserve"> guloso, para que </w:t>
+      </w:r>
+      <w:r>
+        <w:t>previsse</w:t>
+      </w:r>
+      <w:r>
+        <w:t xml:space="preserve"> </w:t>
+      </w:r>
+      <w:r>
+        <w:t xml:space="preserve">X </w:t>
+      </w:r>
+      <w:r>
+        <w:t xml:space="preserve">nós adiante </w:t>
+      </w:r>
+      <w:r>
+        <w:t xml:space="preserve">e verifica-se </w:t>
+      </w:r>
+      <w:r>
+        <w:t xml:space="preserve">se </w:t>
+      </w:r>
+      <w:r>
+        <w:t xml:space="preserve">o caminho guloso ainda era o melhor e </w:t>
+      </w:r>
+      <w:r>
+        <w:t xml:space="preserve">mudasse caso </w:t>
+      </w:r>
+      <w:r>
+        <w:t>contrário,</w:t>
+      </w:r>
+      <w:r>
+        <w:t xml:space="preserve"> mas devido a dificuldades de implementação e</w:t>
+      </w:r>
+      <w:r>
+        <w:t xml:space="preserve"> a limitação de tempo, aban</w:t>
+      </w:r>
+      <w:r>
+        <w:t>don</w:t>
+      </w:r>
+      <w:r>
+        <w:t>amos essa tentativa, visto que era necessário a implementação do genético ainda.</w:t>
+      </w:r>
+    </w:p>
+    <w:p>
+      <w:pPr>
+        <w:pStyle w:val="ListParagraph"/>
+        <w:ind w:left="360"/>
+      </w:pPr>
+    </w:p>
+    <w:p>
+      <w:pPr>
+        <w:pStyle w:val="ListParagraph"/>
+        <w:numPr>
+          <w:ilvl w:val="0"/>
+          <w:numId w:val="1"/>
+        </w:numPr>
+      </w:pPr>
+      <w:r>
+        <w:t>Conclusão</w:t>
+      </w:r>
+    </w:p>
+    <w:p>
+      <w:pPr>
+        <w:pStyle w:val="ListParagraph"/>
+        <w:ind w:left="0" w:firstLine="360"/>
+      </w:pPr>
+      <w:r>
+        <w:t xml:space="preserve">A implementação do </w:t>
+      </w:r>
+      <w:r>
+        <w:t>algoritmo</w:t>
+      </w:r>
+      <w:r>
+        <w:t xml:space="preserve"> genético foi bastante iterativa</w:t>
+      </w:r>
+      <w:r>
+        <w:t>, usando conceitos aprendidos em aula</w:t>
+      </w:r>
+      <w:r>
+        <w:t>.</w:t>
+      </w:r>
+      <w:r>
+        <w:t xml:space="preserve"> A implementação deu bastante margem para criatividade e iteração numérica nos valores para </w:t>
+      </w:r>
+      <w:r>
+        <w:t>maximizar a eficiência do resultado.</w:t>
+      </w:r>
+    </w:p>
+    <w:p>
+      <w:pPr>
+        <w:pStyle w:val="ListParagraph"/>
+        <w:ind w:left="0" w:firstLine="360"/>
+      </w:pPr>
+      <w:r>
+        <w:t>Em problemas reais em que não se sabe qual o</w:t>
+      </w:r>
+      <w:r>
+        <w:t xml:space="preserve"> melhor possível, acreditamos que essa analise da </w:t>
+      </w:r>
+      <w:r>
+        <w:t>performance</w:t>
+      </w:r>
+      <w:r>
+        <w:t xml:space="preserve"> e </w:t>
+      </w:r>
+      <w:proofErr w:type="spellStart"/>
+      <w:r>
+        <w:t>corretude</w:t>
+      </w:r>
+      <w:proofErr w:type="spellEnd"/>
+      <w:r>
+        <w:t xml:space="preserve"> do </w:t>
+      </w:r>
+      <w:r>
+        <w:t>algoritmo</w:t>
+      </w:r>
+      <w:r>
+        <w:t xml:space="preserve"> se tornam bem mais complicados, pois ajudou muito saber qual o máximo ótimo, como </w:t>
+      </w:r>
+      <w:r>
+        <w:t>parâmetro</w:t>
+      </w:r>
+      <w:r>
+        <w:t xml:space="preserve"> para guiar</w:t>
+      </w:r>
+      <w:r>
+        <w:t xml:space="preserve"> e ajustar o código e os parâmetros.</w:t>
+      </w:r>
+    </w:p>
+    <w:p>
+      <w:pPr>
+        <w:pStyle w:val="ListParagraph"/>
+        <w:ind w:left="0" w:firstLine="360"/>
+      </w:pPr>
+    </w:p>
+    <w:p>
+      <w:pPr>
+        <w:ind w:firstLine="360"/>
+      </w:pPr>
     </w:p>
     <w:p>
       <w:pPr>
@@ -1136,7 +2270,6 @@
   <w:style w:type="character" w:default="1" w:styleId="DefaultParagraphFont">
     <w:name w:val="Default Paragraph Font"/>
     <w:uiPriority w:val="1"/>
-    <w:semiHidden/>
     <w:unhideWhenUsed/>
   </w:style>
   <w:style w:type="table" w:default="1" w:styleId="TableNormal">
@@ -1170,6 +2303,25 @@
       <w:ind w:left="720"/>
       <w:contextualSpacing/>
     </w:pPr>
+  </w:style>
+  <w:style w:type="table" w:styleId="TableGrid">
+    <w:name w:val="Table Grid"/>
+    <w:basedOn w:val="TableNormal"/>
+    <w:uiPriority w:val="39"/>
+    <w:rsid w:val="00103133"/>
+    <w:pPr>
+      <w:spacing w:after="0" w:line="240" w:lineRule="auto"/>
+    </w:pPr>
+    <w:tblPr>
+      <w:tblBorders>
+        <w:top w:val="single" w:sz="4" w:space="0" w:color="auto"/>
+        <w:left w:val="single" w:sz="4" w:space="0" w:color="auto"/>
+        <w:bottom w:val="single" w:sz="4" w:space="0" w:color="auto"/>
+        <w:right w:val="single" w:sz="4" w:space="0" w:color="auto"/>
+        <w:insideH w:val="single" w:sz="4" w:space="0" w:color="auto"/>
+        <w:insideV w:val="single" w:sz="4" w:space="0" w:color="auto"/>
+      </w:tblBorders>
+    </w:tblPr>
   </w:style>
 </w:styles>
 </file>

</xml_diff>